<commit_message>
Update and organize regression folder
</commit_message>
<xml_diff>
--- a/regs/secondary_hypothesis_1.docx
+++ b/regs/secondary_hypothesis_1.docx
@@ -179,31 +179,31 @@
                 <w:rFonts w:ascii="Calibri" w:hAnsi="Calibri"/>
                 <w:sz w:val="20"/>
               </w:rPr>
-              <w:t xml:space="default">age</w:t>
-            </w:r>
-          </w:p>
-        </w:tc>
-        <w:tc>
-          <w:tcPr>
-            <w:tcBorders>
-              <w:top w:val="single" w:space="0" w:color="D3D3D3"/>
-              <w:bottom w:val="single" w:space="0" w:color="D3D3D3"/>
-              <w:start w:val="single" w:space="0" w:color="D3D3D3"/>
-              <w:end w:val="single" w:space="0" w:color="D3D3D3"/>
-            </w:tcBorders>
-          </w:tcPr>
-          <w:p>
-            <w:pPr>
-              <w:spacing w:before="0" w:after="60"/>
-              <w:keepNext/>
-              <w:jc w:val="center"/>
-            </w:pPr>
-            <w:r>
-              <w:rPr>
-                <w:rFonts w:ascii="Calibri" w:hAnsi="Calibri"/>
-                <w:sz w:val="20"/>
-              </w:rPr>
-              <w:t xml:space="default">251</w:t>
+              <w:t xml:space="default">Age</w:t>
+            </w:r>
+          </w:p>
+        </w:tc>
+        <w:tc>
+          <w:tcPr>
+            <w:tcBorders>
+              <w:top w:val="single" w:space="0" w:color="D3D3D3"/>
+              <w:bottom w:val="single" w:space="0" w:color="D3D3D3"/>
+              <w:start w:val="single" w:space="0" w:color="D3D3D3"/>
+              <w:end w:val="single" w:space="0" w:color="D3D3D3"/>
+            </w:tcBorders>
+          </w:tcPr>
+          <w:p>
+            <w:pPr>
+              <w:spacing w:before="0" w:after="60"/>
+              <w:keepNext/>
+              <w:jc w:val="center"/>
+            </w:pPr>
+            <w:r>
+              <w:rPr>
+                <w:rFonts w:ascii="Calibri" w:hAnsi="Calibri"/>
+                <w:sz w:val="20"/>
+              </w:rPr>
+              <w:t xml:space="default">265</w:t>
             </w:r>
           </w:p>
         </w:tc>
@@ -251,31 +251,31 @@
                 <w:rFonts w:ascii="Calibri" w:hAnsi="Calibri"/>
                 <w:sz w:val="20"/>
               </w:rPr>
-              <w:t xml:space="default">0.96, 1.00</w:t>
-            </w:r>
-          </w:p>
-        </w:tc>
-        <w:tc>
-          <w:tcPr>
-            <w:tcBorders>
-              <w:top w:val="single" w:space="0" w:color="D3D3D3"/>
-              <w:bottom w:val="single" w:space="0" w:color="D3D3D3"/>
-              <w:start w:val="single" w:space="0" w:color="D3D3D3"/>
-              <w:end w:val="single" w:space="0" w:color="D3D3D3"/>
-            </w:tcBorders>
-          </w:tcPr>
-          <w:p>
-            <w:pPr>
-              <w:spacing w:before="0" w:after="60"/>
-              <w:keepNext/>
-              <w:jc w:val="center"/>
-            </w:pPr>
-            <w:r>
-              <w:rPr>
-                <w:rFonts w:ascii="Calibri" w:hAnsi="Calibri"/>
-                <w:sz w:val="20"/>
-              </w:rPr>
-              <w:t xml:space="default">0.018</w:t>
+              <w:t xml:space="default">0.96, 1.0</w:t>
+            </w:r>
+          </w:p>
+        </w:tc>
+        <w:tc>
+          <w:tcPr>
+            <w:tcBorders>
+              <w:top w:val="single" w:space="0" w:color="D3D3D3"/>
+              <w:bottom w:val="single" w:space="0" w:color="D3D3D3"/>
+              <w:start w:val="single" w:space="0" w:color="D3D3D3"/>
+              <w:end w:val="single" w:space="0" w:color="D3D3D3"/>
+            </w:tcBorders>
+          </w:tcPr>
+          <w:p>
+            <w:pPr>
+              <w:spacing w:before="0" w:after="60"/>
+              <w:keepNext/>
+              <w:jc w:val="center"/>
+            </w:pPr>
+            <w:r>
+              <w:rPr>
+                <w:rFonts w:ascii="Calibri" w:hAnsi="Calibri"/>
+                <w:sz w:val="20"/>
+              </w:rPr>
+              <w:t xml:space="default">0.014</w:t>
             </w:r>
           </w:p>
         </w:tc>
@@ -304,31 +304,31 @@
                 <w:rFonts w:ascii="Calibri" w:hAnsi="Calibri"/>
                 <w:sz w:val="20"/>
               </w:rPr>
-              <w:t xml:space="default">sex</w:t>
-            </w:r>
-          </w:p>
-        </w:tc>
-        <w:tc>
-          <w:tcPr>
-            <w:tcBorders>
-              <w:top w:val="single" w:space="0" w:color="D3D3D3"/>
-              <w:bottom w:val="single" w:space="0" w:color="D3D3D3"/>
-              <w:start w:val="single" w:space="0" w:color="D3D3D3"/>
-              <w:end w:val="single" w:space="0" w:color="D3D3D3"/>
-            </w:tcBorders>
-          </w:tcPr>
-          <w:p>
-            <w:pPr>
-              <w:spacing w:before="0" w:after="60"/>
-              <w:keepNext/>
-              <w:jc w:val="center"/>
-            </w:pPr>
-            <w:r>
-              <w:rPr>
-                <w:rFonts w:ascii="Calibri" w:hAnsi="Calibri"/>
-                <w:sz w:val="20"/>
-              </w:rPr>
-              <w:t xml:space="default">251</w:t>
+              <w:t xml:space="default">Sex</w:t>
+            </w:r>
+          </w:p>
+        </w:tc>
+        <w:tc>
+          <w:tcPr>
+            <w:tcBorders>
+              <w:top w:val="single" w:space="0" w:color="D3D3D3"/>
+              <w:bottom w:val="single" w:space="0" w:color="D3D3D3"/>
+              <w:start w:val="single" w:space="0" w:color="D3D3D3"/>
+              <w:end w:val="single" w:space="0" w:color="D3D3D3"/>
+            </w:tcBorders>
+          </w:tcPr>
+          <w:p>
+            <w:pPr>
+              <w:spacing w:before="0" w:after="60"/>
+              <w:keepNext/>
+              <w:jc w:val="center"/>
+            </w:pPr>
+            <w:r>
+              <w:rPr>
+                <w:rFonts w:ascii="Calibri" w:hAnsi="Calibri"/>
+                <w:sz w:val="20"/>
+              </w:rPr>
+              <w:t xml:space="default">265</w:t>
             </w:r>
           </w:p>
         </w:tc>
@@ -604,31 +604,31 @@
                 <w:rFonts w:ascii="Calibri" w:hAnsi="Calibri"/>
                 <w:sz w:val="20"/>
               </w:rPr>
-              <w:t xml:space="default">1.30</w:t>
-            </w:r>
-          </w:p>
-        </w:tc>
-        <w:tc>
-          <w:tcPr>
-            <w:tcBorders>
-              <w:top w:val="single" w:space="0" w:color="D3D3D3"/>
-              <w:bottom w:val="single" w:space="0" w:color="D3D3D3"/>
-              <w:start w:val="single" w:space="0" w:color="D3D3D3"/>
-              <w:end w:val="single" w:space="0" w:color="D3D3D3"/>
-            </w:tcBorders>
-          </w:tcPr>
-          <w:p>
-            <w:pPr>
-              <w:spacing w:before="0" w:after="60"/>
-              <w:keepNext/>
-              <w:jc w:val="center"/>
-            </w:pPr>
-            <w:r>
-              <w:rPr>
-                <w:rFonts w:ascii="Calibri" w:hAnsi="Calibri"/>
-                <w:sz w:val="20"/>
-              </w:rPr>
-              <w:t xml:space="default">0.67, 2.62</w:t>
+              <w:t xml:space="default">1.29</w:t>
+            </w:r>
+          </w:p>
+        </w:tc>
+        <w:tc>
+          <w:tcPr>
+            <w:tcBorders>
+              <w:top w:val="single" w:space="0" w:color="D3D3D3"/>
+              <w:bottom w:val="single" w:space="0" w:color="D3D3D3"/>
+              <w:start w:val="single" w:space="0" w:color="D3D3D3"/>
+              <w:end w:val="single" w:space="0" w:color="D3D3D3"/>
+            </w:tcBorders>
+          </w:tcPr>
+          <w:p>
+            <w:pPr>
+              <w:spacing w:before="0" w:after="60"/>
+              <w:keepNext/>
+              <w:jc w:val="center"/>
+            </w:pPr>
+            <w:r>
+              <w:rPr>
+                <w:rFonts w:ascii="Calibri" w:hAnsi="Calibri"/>
+                <w:sz w:val="20"/>
+              </w:rPr>
+              <w:t xml:space="default">0.67, 2.56</w:t>
             </w:r>
           </w:p>
         </w:tc>
@@ -681,103 +681,103 @@
                 <w:rFonts w:ascii="Calibri" w:hAnsi="Calibri"/>
                 <w:sz w:val="20"/>
               </w:rPr>
-              <w:t xml:space="default">bmi</w:t>
-            </w:r>
-          </w:p>
-        </w:tc>
-        <w:tc>
-          <w:tcPr>
-            <w:tcBorders>
-              <w:top w:val="single" w:space="0" w:color="D3D3D3"/>
-              <w:bottom w:val="single" w:space="0" w:color="D3D3D3"/>
-              <w:start w:val="single" w:space="0" w:color="D3D3D3"/>
-              <w:end w:val="single" w:space="0" w:color="D3D3D3"/>
-            </w:tcBorders>
-          </w:tcPr>
-          <w:p>
-            <w:pPr>
-              <w:spacing w:before="0" w:after="60"/>
-              <w:keepNext/>
-              <w:jc w:val="center"/>
-            </w:pPr>
-            <w:r>
-              <w:rPr>
-                <w:rFonts w:ascii="Calibri" w:hAnsi="Calibri"/>
-                <w:sz w:val="20"/>
-              </w:rPr>
-              <w:t xml:space="default">251</w:t>
-            </w:r>
-          </w:p>
-        </w:tc>
-        <w:tc>
-          <w:tcPr>
-            <w:tcBorders>
-              <w:top w:val="single" w:space="0" w:color="D3D3D3"/>
-              <w:bottom w:val="single" w:space="0" w:color="D3D3D3"/>
-              <w:start w:val="single" w:space="0" w:color="D3D3D3"/>
-              <w:end w:val="single" w:space="0" w:color="D3D3D3"/>
-            </w:tcBorders>
-          </w:tcPr>
-          <w:p>
-            <w:pPr>
-              <w:spacing w:before="0" w:after="60"/>
-              <w:keepNext/>
-              <w:jc w:val="center"/>
-            </w:pPr>
-            <w:r>
-              <w:rPr>
-                <w:rFonts w:ascii="Calibri" w:hAnsi="Calibri"/>
-                <w:sz w:val="20"/>
-              </w:rPr>
-              <w:t xml:space="default">0.99</w:t>
-            </w:r>
-          </w:p>
-        </w:tc>
-        <w:tc>
-          <w:tcPr>
-            <w:tcBorders>
-              <w:top w:val="single" w:space="0" w:color="D3D3D3"/>
-              <w:bottom w:val="single" w:space="0" w:color="D3D3D3"/>
-              <w:start w:val="single" w:space="0" w:color="D3D3D3"/>
-              <w:end w:val="single" w:space="0" w:color="D3D3D3"/>
-            </w:tcBorders>
-          </w:tcPr>
-          <w:p>
-            <w:pPr>
-              <w:spacing w:before="0" w:after="60"/>
-              <w:keepNext/>
-              <w:jc w:val="center"/>
-            </w:pPr>
-            <w:r>
-              <w:rPr>
-                <w:rFonts w:ascii="Calibri" w:hAnsi="Calibri"/>
-                <w:sz w:val="20"/>
-              </w:rPr>
-              <w:t xml:space="default">0.94, 1.03</w:t>
-            </w:r>
-          </w:p>
-        </w:tc>
-        <w:tc>
-          <w:tcPr>
-            <w:tcBorders>
-              <w:top w:val="single" w:space="0" w:color="D3D3D3"/>
-              <w:bottom w:val="single" w:space="0" w:color="D3D3D3"/>
-              <w:start w:val="single" w:space="0" w:color="D3D3D3"/>
-              <w:end w:val="single" w:space="0" w:color="D3D3D3"/>
-            </w:tcBorders>
-          </w:tcPr>
-          <w:p>
-            <w:pPr>
-              <w:spacing w:before="0" w:after="60"/>
-              <w:keepNext/>
-              <w:jc w:val="center"/>
-            </w:pPr>
-            <w:r>
-              <w:rPr>
-                <w:rFonts w:ascii="Calibri" w:hAnsi="Calibri"/>
-                <w:sz w:val="20"/>
-              </w:rPr>
-              <w:t xml:space="default">0.5</w:t>
+              <w:t xml:space="default">BMI</w:t>
+            </w:r>
+          </w:p>
+        </w:tc>
+        <w:tc>
+          <w:tcPr>
+            <w:tcBorders>
+              <w:top w:val="single" w:space="0" w:color="D3D3D3"/>
+              <w:bottom w:val="single" w:space="0" w:color="D3D3D3"/>
+              <w:start w:val="single" w:space="0" w:color="D3D3D3"/>
+              <w:end w:val="single" w:space="0" w:color="D3D3D3"/>
+            </w:tcBorders>
+          </w:tcPr>
+          <w:p>
+            <w:pPr>
+              <w:spacing w:before="0" w:after="60"/>
+              <w:keepNext/>
+              <w:jc w:val="center"/>
+            </w:pPr>
+            <w:r>
+              <w:rPr>
+                <w:rFonts w:ascii="Calibri" w:hAnsi="Calibri"/>
+                <w:sz w:val="20"/>
+              </w:rPr>
+              <w:t xml:space="default">265</w:t>
+            </w:r>
+          </w:p>
+        </w:tc>
+        <w:tc>
+          <w:tcPr>
+            <w:tcBorders>
+              <w:top w:val="single" w:space="0" w:color="D3D3D3"/>
+              <w:bottom w:val="single" w:space="0" w:color="D3D3D3"/>
+              <w:start w:val="single" w:space="0" w:color="D3D3D3"/>
+              <w:end w:val="single" w:space="0" w:color="D3D3D3"/>
+            </w:tcBorders>
+          </w:tcPr>
+          <w:p>
+            <w:pPr>
+              <w:spacing w:before="0" w:after="60"/>
+              <w:keepNext/>
+              <w:jc w:val="center"/>
+            </w:pPr>
+            <w:r>
+              <w:rPr>
+                <w:rFonts w:ascii="Calibri" w:hAnsi="Calibri"/>
+                <w:sz w:val="20"/>
+              </w:rPr>
+              <w:t xml:space="default">0.98</w:t>
+            </w:r>
+          </w:p>
+        </w:tc>
+        <w:tc>
+          <w:tcPr>
+            <w:tcBorders>
+              <w:top w:val="single" w:space="0" w:color="D3D3D3"/>
+              <w:bottom w:val="single" w:space="0" w:color="D3D3D3"/>
+              <w:start w:val="single" w:space="0" w:color="D3D3D3"/>
+              <w:end w:val="single" w:space="0" w:color="D3D3D3"/>
+            </w:tcBorders>
+          </w:tcPr>
+          <w:p>
+            <w:pPr>
+              <w:spacing w:before="0" w:after="60"/>
+              <w:keepNext/>
+              <w:jc w:val="center"/>
+            </w:pPr>
+            <w:r>
+              <w:rPr>
+                <w:rFonts w:ascii="Calibri" w:hAnsi="Calibri"/>
+                <w:sz w:val="20"/>
+              </w:rPr>
+              <w:t xml:space="default">0.93, 1.02</w:t>
+            </w:r>
+          </w:p>
+        </w:tc>
+        <w:tc>
+          <w:tcPr>
+            <w:tcBorders>
+              <w:top w:val="single" w:space="0" w:color="D3D3D3"/>
+              <w:bottom w:val="single" w:space="0" w:color="D3D3D3"/>
+              <w:start w:val="single" w:space="0" w:color="D3D3D3"/>
+              <w:end w:val="single" w:space="0" w:color="D3D3D3"/>
+            </w:tcBorders>
+          </w:tcPr>
+          <w:p>
+            <w:pPr>
+              <w:spacing w:before="0" w:after="60"/>
+              <w:keepNext/>
+              <w:jc w:val="center"/>
+            </w:pPr>
+            <w:r>
+              <w:rPr>
+                <w:rFonts w:ascii="Calibri" w:hAnsi="Calibri"/>
+                <w:sz w:val="20"/>
+              </w:rPr>
+              <w:t xml:space="default">0.3</w:t>
             </w:r>
           </w:p>
         </w:tc>
@@ -830,7 +830,7 @@
                 <w:rFonts w:ascii="Calibri" w:hAnsi="Calibri"/>
                 <w:sz w:val="20"/>
               </w:rPr>
-              <w:t xml:space="default">251</w:t>
+              <w:t xml:space="default">265</w:t>
             </w:r>
           </w:p>
         </w:tc>
@@ -878,31 +878,31 @@
                 <w:rFonts w:ascii="Calibri" w:hAnsi="Calibri"/>
                 <w:sz w:val="20"/>
               </w:rPr>
-              <w:t xml:space="default"/>
-            </w:r>
-          </w:p>
-        </w:tc>
-        <w:tc>
-          <w:tcPr>
-            <w:tcBorders>
-              <w:top w:val="single" w:space="0" w:color="D3D3D3"/>
-              <w:bottom w:val="single" w:space="0" w:color="D3D3D3"/>
-              <w:start w:val="single" w:space="0" w:color="D3D3D3"/>
-              <w:end w:val="single" w:space="0" w:color="D3D3D3"/>
-            </w:tcBorders>
-          </w:tcPr>
-          <w:p>
-            <w:pPr>
-              <w:spacing w:before="0" w:after="60"/>
-              <w:keepNext/>
-              <w:jc w:val="center"/>
-            </w:pPr>
-            <w:r>
-              <w:rPr>
-                <w:rFonts w:ascii="Calibri" w:hAnsi="Calibri"/>
-                <w:sz w:val="20"/>
-              </w:rPr>
-              <w:t xml:space="default">0.15</w:t>
+              <w:t xml:space="default">1.00, 1.00</w:t>
+            </w:r>
+          </w:p>
+        </w:tc>
+        <w:tc>
+          <w:tcPr>
+            <w:tcBorders>
+              <w:top w:val="single" w:space="0" w:color="D3D3D3"/>
+              <w:bottom w:val="single" w:space="0" w:color="D3D3D3"/>
+              <w:start w:val="single" w:space="0" w:color="D3D3D3"/>
+              <w:end w:val="single" w:space="0" w:color="D3D3D3"/>
+            </w:tcBorders>
+          </w:tcPr>
+          <w:p>
+            <w:pPr>
+              <w:spacing w:before="0" w:after="60"/>
+              <w:keepNext/>
+              <w:jc w:val="center"/>
+            </w:pPr>
+            <w:r>
+              <w:rPr>
+                <w:rFonts w:ascii="Calibri" w:hAnsi="Calibri"/>
+                <w:sz w:val="20"/>
+              </w:rPr>
+              <w:t xml:space="default">0.3</w:t>
             </w:r>
           </w:p>
         </w:tc>
@@ -931,103 +931,103 @@
                 <w:rFonts w:ascii="Calibri" w:hAnsi="Calibri"/>
                 <w:sz w:val="20"/>
               </w:rPr>
-              <w:t xml:space="default">pre_cr</w:t>
-            </w:r>
-          </w:p>
-        </w:tc>
-        <w:tc>
-          <w:tcPr>
-            <w:tcBorders>
-              <w:top w:val="single" w:space="0" w:color="D3D3D3"/>
-              <w:bottom w:val="single" w:space="0" w:color="D3D3D3"/>
-              <w:start w:val="single" w:space="0" w:color="D3D3D3"/>
-              <w:end w:val="single" w:space="0" w:color="D3D3D3"/>
-            </w:tcBorders>
-          </w:tcPr>
-          <w:p>
-            <w:pPr>
-              <w:spacing w:before="0" w:after="60"/>
-              <w:keepNext/>
-              <w:jc w:val="center"/>
-            </w:pPr>
-            <w:r>
-              <w:rPr>
-                <w:rFonts w:ascii="Calibri" w:hAnsi="Calibri"/>
-                <w:sz w:val="20"/>
-              </w:rPr>
-              <w:t xml:space="default">251</w:t>
-            </w:r>
-          </w:p>
-        </w:tc>
-        <w:tc>
-          <w:tcPr>
-            <w:tcBorders>
-              <w:top w:val="single" w:space="0" w:color="D3D3D3"/>
-              <w:bottom w:val="single" w:space="0" w:color="D3D3D3"/>
-              <w:start w:val="single" w:space="0" w:color="D3D3D3"/>
-              <w:end w:val="single" w:space="0" w:color="D3D3D3"/>
-            </w:tcBorders>
-          </w:tcPr>
-          <w:p>
-            <w:pPr>
-              <w:spacing w:before="0" w:after="60"/>
-              <w:keepNext/>
-              <w:jc w:val="center"/>
-            </w:pPr>
-            <w:r>
-              <w:rPr>
-                <w:rFonts w:ascii="Calibri" w:hAnsi="Calibri"/>
-                <w:sz w:val="20"/>
-              </w:rPr>
-              <w:t xml:space="default">1.07</w:t>
-            </w:r>
-          </w:p>
-        </w:tc>
-        <w:tc>
-          <w:tcPr>
-            <w:tcBorders>
-              <w:top w:val="single" w:space="0" w:color="D3D3D3"/>
-              <w:bottom w:val="single" w:space="0" w:color="D3D3D3"/>
-              <w:start w:val="single" w:space="0" w:color="D3D3D3"/>
-              <w:end w:val="single" w:space="0" w:color="D3D3D3"/>
-            </w:tcBorders>
-          </w:tcPr>
-          <w:p>
-            <w:pPr>
-              <w:spacing w:before="0" w:after="60"/>
-              <w:keepNext/>
-              <w:jc w:val="center"/>
-            </w:pPr>
-            <w:r>
-              <w:rPr>
-                <w:rFonts w:ascii="Calibri" w:hAnsi="Calibri"/>
-                <w:sz w:val="20"/>
-              </w:rPr>
-              <w:t xml:space="default">0.83, 1.37</w:t>
-            </w:r>
-          </w:p>
-        </w:tc>
-        <w:tc>
-          <w:tcPr>
-            <w:tcBorders>
-              <w:top w:val="single" w:space="0" w:color="D3D3D3"/>
-              <w:bottom w:val="single" w:space="0" w:color="D3D3D3"/>
-              <w:start w:val="single" w:space="0" w:color="D3D3D3"/>
-              <w:end w:val="single" w:space="0" w:color="D3D3D3"/>
-            </w:tcBorders>
-          </w:tcPr>
-          <w:p>
-            <w:pPr>
-              <w:spacing w:before="0" w:after="60"/>
-              <w:keepNext/>
-              <w:jc w:val="center"/>
-            </w:pPr>
-            <w:r>
-              <w:rPr>
-                <w:rFonts w:ascii="Calibri" w:hAnsi="Calibri"/>
-                <w:sz w:val="20"/>
-              </w:rPr>
-              <w:t xml:space="default">0.6</w:t>
+              <w:t xml:space="default">Creatinine (prior to tMCS)</w:t>
+            </w:r>
+          </w:p>
+        </w:tc>
+        <w:tc>
+          <w:tcPr>
+            <w:tcBorders>
+              <w:top w:val="single" w:space="0" w:color="D3D3D3"/>
+              <w:bottom w:val="single" w:space="0" w:color="D3D3D3"/>
+              <w:start w:val="single" w:space="0" w:color="D3D3D3"/>
+              <w:end w:val="single" w:space="0" w:color="D3D3D3"/>
+            </w:tcBorders>
+          </w:tcPr>
+          <w:p>
+            <w:pPr>
+              <w:spacing w:before="0" w:after="60"/>
+              <w:keepNext/>
+              <w:jc w:val="center"/>
+            </w:pPr>
+            <w:r>
+              <w:rPr>
+                <w:rFonts w:ascii="Calibri" w:hAnsi="Calibri"/>
+                <w:sz w:val="20"/>
+              </w:rPr>
+              <w:t xml:space="default">265</w:t>
+            </w:r>
+          </w:p>
+        </w:tc>
+        <w:tc>
+          <w:tcPr>
+            <w:tcBorders>
+              <w:top w:val="single" w:space="0" w:color="D3D3D3"/>
+              <w:bottom w:val="single" w:space="0" w:color="D3D3D3"/>
+              <w:start w:val="single" w:space="0" w:color="D3D3D3"/>
+              <w:end w:val="single" w:space="0" w:color="D3D3D3"/>
+            </w:tcBorders>
+          </w:tcPr>
+          <w:p>
+            <w:pPr>
+              <w:spacing w:before="0" w:after="60"/>
+              <w:keepNext/>
+              <w:jc w:val="center"/>
+            </w:pPr>
+            <w:r>
+              <w:rPr>
+                <w:rFonts w:ascii="Calibri" w:hAnsi="Calibri"/>
+                <w:sz w:val="20"/>
+              </w:rPr>
+              <w:t xml:space="default">1.03</w:t>
+            </w:r>
+          </w:p>
+        </w:tc>
+        <w:tc>
+          <w:tcPr>
+            <w:tcBorders>
+              <w:top w:val="single" w:space="0" w:color="D3D3D3"/>
+              <w:bottom w:val="single" w:space="0" w:color="D3D3D3"/>
+              <w:start w:val="single" w:space="0" w:color="D3D3D3"/>
+              <w:end w:val="single" w:space="0" w:color="D3D3D3"/>
+            </w:tcBorders>
+          </w:tcPr>
+          <w:p>
+            <w:pPr>
+              <w:spacing w:before="0" w:after="60"/>
+              <w:keepNext/>
+              <w:jc w:val="center"/>
+            </w:pPr>
+            <w:r>
+              <w:rPr>
+                <w:rFonts w:ascii="Calibri" w:hAnsi="Calibri"/>
+                <w:sz w:val="20"/>
+              </w:rPr>
+              <w:t xml:space="default">0.80, 1.30</w:t>
+            </w:r>
+          </w:p>
+        </w:tc>
+        <w:tc>
+          <w:tcPr>
+            <w:tcBorders>
+              <w:top w:val="single" w:space="0" w:color="D3D3D3"/>
+              <w:bottom w:val="single" w:space="0" w:color="D3D3D3"/>
+              <w:start w:val="single" w:space="0" w:color="D3D3D3"/>
+              <w:end w:val="single" w:space="0" w:color="D3D3D3"/>
+            </w:tcBorders>
+          </w:tcPr>
+          <w:p>
+            <w:pPr>
+              <w:spacing w:before="0" w:after="60"/>
+              <w:keepNext/>
+              <w:jc w:val="center"/>
+            </w:pPr>
+            <w:r>
+              <w:rPr>
+                <w:rFonts w:ascii="Calibri" w:hAnsi="Calibri"/>
+                <w:sz w:val="20"/>
+              </w:rPr>
+              <w:t xml:space="default">0.8</w:t>
             </w:r>
           </w:p>
         </w:tc>
@@ -1056,31 +1056,31 @@
                 <w:rFonts w:ascii="Calibri" w:hAnsi="Calibri"/>
                 <w:sz w:val="20"/>
               </w:rPr>
-              <w:t xml:space="default">rrt_group</w:t>
-            </w:r>
-          </w:p>
-        </w:tc>
-        <w:tc>
-          <w:tcPr>
-            <w:tcBorders>
-              <w:top w:val="single" w:space="0" w:color="D3D3D3"/>
-              <w:bottom w:val="single" w:space="0" w:color="D3D3D3"/>
-              <w:start w:val="single" w:space="0" w:color="D3D3D3"/>
-              <w:end w:val="single" w:space="0" w:color="D3D3D3"/>
-            </w:tcBorders>
-          </w:tcPr>
-          <w:p>
-            <w:pPr>
-              <w:spacing w:before="0" w:after="60"/>
-              <w:keepNext/>
-              <w:jc w:val="center"/>
-            </w:pPr>
-            <w:r>
-              <w:rPr>
-                <w:rFonts w:ascii="Calibri" w:hAnsi="Calibri"/>
-                <w:sz w:val="20"/>
-              </w:rPr>
-              <w:t xml:space="default">251</w:t>
+              <w:t xml:space="default">Renal replacement therapy</w:t>
+            </w:r>
+          </w:p>
+        </w:tc>
+        <w:tc>
+          <w:tcPr>
+            <w:tcBorders>
+              <w:top w:val="single" w:space="0" w:color="D3D3D3"/>
+              <w:bottom w:val="single" w:space="0" w:color="D3D3D3"/>
+              <w:start w:val="single" w:space="0" w:color="D3D3D3"/>
+              <w:end w:val="single" w:space="0" w:color="D3D3D3"/>
+            </w:tcBorders>
+          </w:tcPr>
+          <w:p>
+            <w:pPr>
+              <w:spacing w:before="0" w:after="60"/>
+              <w:keepNext/>
+              <w:jc w:val="center"/>
+            </w:pPr>
+            <w:r>
+              <w:rPr>
+                <w:rFonts w:ascii="Calibri" w:hAnsi="Calibri"/>
+                <w:sz w:val="20"/>
+              </w:rPr>
+              <w:t xml:space="default">265</w:t>
             </w:r>
           </w:p>
         </w:tc>
@@ -1152,7 +1152,7 @@
                 <w:rFonts w:ascii="Calibri" w:hAnsi="Calibri"/>
                 <w:sz w:val="20"/>
               </w:rPr>
-              <w:t xml:space="default">0.004</w:t>
+              <w:t xml:space="default">0.006</w:t>
             </w:r>
           </w:p>
         </w:tc>
@@ -1356,31 +1356,31 @@
                 <w:rFonts w:ascii="Calibri" w:hAnsi="Calibri"/>
                 <w:sz w:val="20"/>
               </w:rPr>
-              <w:t xml:space="default">0.15</w:t>
-            </w:r>
-          </w:p>
-        </w:tc>
-        <w:tc>
-          <w:tcPr>
-            <w:tcBorders>
-              <w:top w:val="single" w:space="0" w:color="D3D3D3"/>
-              <w:bottom w:val="single" w:space="0" w:color="D3D3D3"/>
-              <w:start w:val="single" w:space="0" w:color="D3D3D3"/>
-              <w:end w:val="single" w:space="0" w:color="D3D3D3"/>
-            </w:tcBorders>
-          </w:tcPr>
-          <w:p>
-            <w:pPr>
-              <w:spacing w:before="0" w:after="60"/>
-              <w:keepNext/>
-              <w:jc w:val="center"/>
-            </w:pPr>
-            <w:r>
-              <w:rPr>
-                <w:rFonts w:ascii="Calibri" w:hAnsi="Calibri"/>
-                <w:sz w:val="20"/>
-              </w:rPr>
-              <w:t xml:space="default">0.03, 0.49</w:t>
+              <w:t xml:space="default">0.19</w:t>
+            </w:r>
+          </w:p>
+        </w:tc>
+        <w:tc>
+          <w:tcPr>
+            <w:tcBorders>
+              <w:top w:val="single" w:space="0" w:color="D3D3D3"/>
+              <w:bottom w:val="single" w:space="0" w:color="D3D3D3"/>
+              <w:start w:val="single" w:space="0" w:color="D3D3D3"/>
+              <w:end w:val="single" w:space="0" w:color="D3D3D3"/>
+            </w:tcBorders>
+          </w:tcPr>
+          <w:p>
+            <w:pPr>
+              <w:spacing w:before="0" w:after="60"/>
+              <w:keepNext/>
+              <w:jc w:val="center"/>
+            </w:pPr>
+            <w:r>
+              <w:rPr>
+                <w:rFonts w:ascii="Calibri" w:hAnsi="Calibri"/>
+                <w:sz w:val="20"/>
+              </w:rPr>
+              <w:t xml:space="default">0.05, 0.55</w:t>
             </w:r>
           </w:p>
         </w:tc>
@@ -1482,31 +1482,31 @@
                 <w:rFonts w:ascii="Calibri" w:hAnsi="Calibri"/>
                 <w:sz w:val="20"/>
               </w:rPr>
-              <w:t xml:space="default">0.75</w:t>
-            </w:r>
-          </w:p>
-        </w:tc>
-        <w:tc>
-          <w:tcPr>
-            <w:tcBorders>
-              <w:top w:val="single" w:space="0" w:color="D3D3D3"/>
-              <w:bottom w:val="single" w:space="0" w:color="D3D3D3"/>
-              <w:start w:val="single" w:space="0" w:color="D3D3D3"/>
-              <w:end w:val="single" w:space="0" w:color="D3D3D3"/>
-            </w:tcBorders>
-          </w:tcPr>
-          <w:p>
-            <w:pPr>
-              <w:spacing w:before="0" w:after="60"/>
-              <w:keepNext/>
-              <w:jc w:val="center"/>
-            </w:pPr>
-            <w:r>
-              <w:rPr>
-                <w:rFonts w:ascii="Calibri" w:hAnsi="Calibri"/>
-                <w:sz w:val="20"/>
-              </w:rPr>
-              <w:t xml:space="default">0.37, 1.49</w:t>
+              <w:t xml:space="default">0.70</w:t>
+            </w:r>
+          </w:p>
+        </w:tc>
+        <w:tc>
+          <w:tcPr>
+            <w:tcBorders>
+              <w:top w:val="single" w:space="0" w:color="D3D3D3"/>
+              <w:bottom w:val="single" w:space="0" w:color="D3D3D3"/>
+              <w:start w:val="single" w:space="0" w:color="D3D3D3"/>
+              <w:end w:val="single" w:space="0" w:color="D3D3D3"/>
+            </w:tcBorders>
+          </w:tcPr>
+          <w:p>
+            <w:pPr>
+              <w:spacing w:before="0" w:after="60"/>
+              <w:keepNext/>
+              <w:jc w:val="center"/>
+            </w:pPr>
+            <w:r>
+              <w:rPr>
+                <w:rFonts w:ascii="Calibri" w:hAnsi="Calibri"/>
+                <w:sz w:val="20"/>
+              </w:rPr>
+              <w:t xml:space="default">0.35, 1.38</w:t>
             </w:r>
           </w:p>
         </w:tc>
@@ -1559,31 +1559,31 @@
                 <w:rFonts w:ascii="Calibri" w:hAnsi="Calibri"/>
                 <w:sz w:val="20"/>
               </w:rPr>
-              <w:t xml:space="default">Maximal AKI stadium</w:t>
-            </w:r>
-          </w:p>
-        </w:tc>
-        <w:tc>
-          <w:tcPr>
-            <w:tcBorders>
-              <w:top w:val="single" w:space="0" w:color="D3D3D3"/>
-              <w:bottom w:val="single" w:space="0" w:color="D3D3D3"/>
-              <w:start w:val="single" w:space="0" w:color="D3D3D3"/>
-              <w:end w:val="single" w:space="0" w:color="D3D3D3"/>
-            </w:tcBorders>
-          </w:tcPr>
-          <w:p>
-            <w:pPr>
-              <w:spacing w:before="0" w:after="60"/>
-              <w:keepNext/>
-              <w:jc w:val="center"/>
-            </w:pPr>
-            <w:r>
-              <w:rPr>
-                <w:rFonts w:ascii="Calibri" w:hAnsi="Calibri"/>
-                <w:sz w:val="20"/>
-              </w:rPr>
-              <w:t xml:space="default">251</w:t>
+              <w:t xml:space="default">Max KDIGO AKI Stage</w:t>
+            </w:r>
+          </w:p>
+        </w:tc>
+        <w:tc>
+          <w:tcPr>
+            <w:tcBorders>
+              <w:top w:val="single" w:space="0" w:color="D3D3D3"/>
+              <w:bottom w:val="single" w:space="0" w:color="D3D3D3"/>
+              <w:start w:val="single" w:space="0" w:color="D3D3D3"/>
+              <w:end w:val="single" w:space="0" w:color="D3D3D3"/>
+            </w:tcBorders>
+          </w:tcPr>
+          <w:p>
+            <w:pPr>
+              <w:spacing w:before="0" w:after="60"/>
+              <w:keepNext/>
+              <w:jc w:val="center"/>
+            </w:pPr>
+            <w:r>
+              <w:rPr>
+                <w:rFonts w:ascii="Calibri" w:hAnsi="Calibri"/>
+                <w:sz w:val="20"/>
+              </w:rPr>
+              <w:t xml:space="default">265</w:t>
             </w:r>
           </w:p>
         </w:tc>
@@ -1859,31 +1859,31 @@
                 <w:rFonts w:ascii="Calibri" w:hAnsi="Calibri"/>
                 <w:sz w:val="20"/>
               </w:rPr>
-              <w:t xml:space="default">0.83</w:t>
-            </w:r>
-          </w:p>
-        </w:tc>
-        <w:tc>
-          <w:tcPr>
-            <w:tcBorders>
-              <w:top w:val="single" w:space="0" w:color="D3D3D3"/>
-              <w:bottom w:val="single" w:space="0" w:color="D3D3D3"/>
-              <w:start w:val="single" w:space="0" w:color="D3D3D3"/>
-              <w:end w:val="single" w:space="0" w:color="D3D3D3"/>
-            </w:tcBorders>
-          </w:tcPr>
-          <w:p>
-            <w:pPr>
-              <w:spacing w:before="0" w:after="60"/>
-              <w:keepNext/>
-              <w:jc w:val="center"/>
-            </w:pPr>
-            <w:r>
-              <w:rPr>
-                <w:rFonts w:ascii="Calibri" w:hAnsi="Calibri"/>
-                <w:sz w:val="20"/>
-              </w:rPr>
-              <w:t xml:space="default">0.32, 2.00</w:t>
+              <w:t xml:space="default">0.87</w:t>
+            </w:r>
+          </w:p>
+        </w:tc>
+        <w:tc>
+          <w:tcPr>
+            <w:tcBorders>
+              <w:top w:val="single" w:space="0" w:color="D3D3D3"/>
+              <w:bottom w:val="single" w:space="0" w:color="D3D3D3"/>
+              <w:start w:val="single" w:space="0" w:color="D3D3D3"/>
+              <w:end w:val="single" w:space="0" w:color="D3D3D3"/>
+            </w:tcBorders>
+          </w:tcPr>
+          <w:p>
+            <w:pPr>
+              <w:spacing w:before="0" w:after="60"/>
+              <w:keepNext/>
+              <w:jc w:val="center"/>
+            </w:pPr>
+            <w:r>
+              <w:rPr>
+                <w:rFonts w:ascii="Calibri" w:hAnsi="Calibri"/>
+                <w:sz w:val="20"/>
+              </w:rPr>
+              <w:t xml:space="default">0.35, 2.07</w:t>
             </w:r>
           </w:p>
         </w:tc>
@@ -1985,31 +1985,31 @@
                 <w:rFonts w:ascii="Calibri" w:hAnsi="Calibri"/>
                 <w:sz w:val="20"/>
               </w:rPr>
-              <w:t xml:space="default">0.63</w:t>
-            </w:r>
-          </w:p>
-        </w:tc>
-        <w:tc>
-          <w:tcPr>
-            <w:tcBorders>
-              <w:top w:val="single" w:space="0" w:color="D3D3D3"/>
-              <w:bottom w:val="single" w:space="0" w:color="D3D3D3"/>
-              <w:start w:val="single" w:space="0" w:color="D3D3D3"/>
-              <w:end w:val="single" w:space="0" w:color="D3D3D3"/>
-            </w:tcBorders>
-          </w:tcPr>
-          <w:p>
-            <w:pPr>
-              <w:spacing w:before="0" w:after="60"/>
-              <w:keepNext/>
-              <w:jc w:val="center"/>
-            </w:pPr>
-            <w:r>
-              <w:rPr>
-                <w:rFonts w:ascii="Calibri" w:hAnsi="Calibri"/>
-                <w:sz w:val="20"/>
-              </w:rPr>
-              <w:t xml:space="default">0.22, 1.65</w:t>
+              <w:t xml:space="default">0.62</w:t>
+            </w:r>
+          </w:p>
+        </w:tc>
+        <w:tc>
+          <w:tcPr>
+            <w:tcBorders>
+              <w:top w:val="single" w:space="0" w:color="D3D3D3"/>
+              <w:bottom w:val="single" w:space="0" w:color="D3D3D3"/>
+              <w:start w:val="single" w:space="0" w:color="D3D3D3"/>
+              <w:end w:val="single" w:space="0" w:color="D3D3D3"/>
+            </w:tcBorders>
+          </w:tcPr>
+          <w:p>
+            <w:pPr>
+              <w:spacing w:before="0" w:after="60"/>
+              <w:keepNext/>
+              <w:jc w:val="center"/>
+            </w:pPr>
+            <w:r>
+              <w:rPr>
+                <w:rFonts w:ascii="Calibri" w:hAnsi="Calibri"/>
+                <w:sz w:val="20"/>
+              </w:rPr>
+              <w:t xml:space="default">0.22, 1.60</w:t>
             </w:r>
           </w:p>
         </w:tc>
@@ -2111,31 +2111,31 @@
                 <w:rFonts w:ascii="Calibri" w:hAnsi="Calibri"/>
                 <w:sz w:val="20"/>
               </w:rPr>
-              <w:t xml:space="default">1.08</w:t>
-            </w:r>
-          </w:p>
-        </w:tc>
-        <w:tc>
-          <w:tcPr>
-            <w:tcBorders>
-              <w:top w:val="single" w:space="0" w:color="D3D3D3"/>
-              <w:bottom w:val="single" w:space="0" w:color="D3D3D3"/>
-              <w:start w:val="single" w:space="0" w:color="D3D3D3"/>
-              <w:end w:val="single" w:space="0" w:color="D3D3D3"/>
-            </w:tcBorders>
-          </w:tcPr>
-          <w:p>
-            <w:pPr>
-              <w:spacing w:before="0" w:after="60"/>
-              <w:keepNext/>
-              <w:jc w:val="center"/>
-            </w:pPr>
-            <w:r>
-              <w:rPr>
-                <w:rFonts w:ascii="Calibri" w:hAnsi="Calibri"/>
-                <w:sz w:val="20"/>
-              </w:rPr>
-              <w:t xml:space="default">0.43, 2.64</w:t>
+              <w:t xml:space="default">1.11</w:t>
+            </w:r>
+          </w:p>
+        </w:tc>
+        <w:tc>
+          <w:tcPr>
+            <w:tcBorders>
+              <w:top w:val="single" w:space="0" w:color="D3D3D3"/>
+              <w:bottom w:val="single" w:space="0" w:color="D3D3D3"/>
+              <w:start w:val="single" w:space="0" w:color="D3D3D3"/>
+              <w:end w:val="single" w:space="0" w:color="D3D3D3"/>
+            </w:tcBorders>
+          </w:tcPr>
+          <w:p>
+            <w:pPr>
+              <w:spacing w:before="0" w:after="60"/>
+              <w:keepNext/>
+              <w:jc w:val="center"/>
+            </w:pPr>
+            <w:r>
+              <w:rPr>
+                <w:rFonts w:ascii="Calibri" w:hAnsi="Calibri"/>
+                <w:sz w:val="20"/>
+              </w:rPr>
+              <w:t xml:space="default">0.44, 2.68</w:t>
             </w:r>
           </w:p>
         </w:tc>
@@ -2214,7 +2214,7 @@
                 <w:rFonts w:ascii="Calibri" w:hAnsi="Calibri"/>
                 <w:sz w:val="20"/>
               </w:rPr>
-              <w:t xml:space="preserve">Null deviance = 306; Null df = 250; Log-likelihood = NA; AIC = NA; BIC = NA; Deviance = 286; Residual df = 240; No. Obs. = 251</w:t>
+              <w:t xml:space="preserve">Null deviance = 328; Null df = 264; Log-likelihood = NA; AIC = NA; BIC = NA; Deviance = 309; Residual df = 254; No. Obs. = 265</w:t>
             </w:r>
           </w:p>
         </w:tc>

</xml_diff>